<commit_message>
Correccio de color marcador
</commit_message>
<xml_diff>
--- a/Pla_d'equip.docx
+++ b/Pla_d'equip.docx
@@ -73,7 +73,7 @@
           <w:r>
             <w:fldChar w:fldCharType="separate"/>
           </w:r>
-          <w:hyperlink w:anchor="_Toc164330300" w:history="1">
+          <w:hyperlink w:anchor="_Toc164943104" w:history="1">
             <w:r>
               <w:rPr>
                 <w:rStyle w:val="Hipervnculo"/>
@@ -103,7 +103,7 @@
                 <w:noProof/>
                 <w:webHidden/>
               </w:rPr>
-              <w:instrText xml:space="preserve"> PAGEREF _Toc164330300 \h </w:instrText>
+              <w:instrText xml:space="preserve"> PAGEREF _Toc164943104 \h </w:instrText>
             </w:r>
             <w:r>
               <w:rPr>
@@ -146,7 +146,7 @@
               <w:lang w:val="es-ES" w:eastAsia="es-ES"/>
             </w:rPr>
           </w:pPr>
-          <w:hyperlink w:anchor="_Toc164330301" w:history="1">
+          <w:hyperlink w:anchor="_Toc164943105" w:history="1">
             <w:r>
               <w:rPr>
                 <w:rStyle w:val="Hipervnculo"/>
@@ -176,7 +176,7 @@
                 <w:noProof/>
                 <w:webHidden/>
               </w:rPr>
-              <w:instrText xml:space="preserve"> PAGEREF _Toc164330301 \h </w:instrText>
+              <w:instrText xml:space="preserve"> PAGEREF _Toc164943105 \h </w:instrText>
             </w:r>
             <w:r>
               <w:rPr>
@@ -197,6 +197,79 @@
                 <w:webHidden/>
               </w:rPr>
               <w:t>8</w:t>
+            </w:r>
+            <w:r>
+              <w:rPr>
+                <w:noProof/>
+                <w:webHidden/>
+              </w:rPr>
+              <w:fldChar w:fldCharType="end"/>
+            </w:r>
+          </w:hyperlink>
+        </w:p>
+        <w:p>
+          <w:pPr>
+            <w:pStyle w:val="TDC1"/>
+            <w:tabs>
+              <w:tab w:val="right" w:leader="dot" w:pos="8494"/>
+            </w:tabs>
+            <w:rPr>
+              <w:rFonts w:eastAsiaTheme="minorEastAsia"/>
+              <w:noProof/>
+              <w:lang w:val="es-ES" w:eastAsia="es-ES"/>
+            </w:rPr>
+          </w:pPr>
+          <w:hyperlink w:anchor="_Toc164943106" w:history="1">
+            <w:r>
+              <w:rPr>
+                <w:rStyle w:val="Hipervnculo"/>
+                <w:rFonts w:ascii="Calibri" w:hAnsi="Calibri" w:cs="Calibri"/>
+                <w:b/>
+                <w:bCs/>
+                <w:noProof/>
+              </w:rPr>
+              <w:t>SETMANA 3</w:t>
+            </w:r>
+            <w:r>
+              <w:rPr>
+                <w:noProof/>
+                <w:webHidden/>
+              </w:rPr>
+              <w:tab/>
+            </w:r>
+            <w:r>
+              <w:rPr>
+                <w:noProof/>
+                <w:webHidden/>
+              </w:rPr>
+              <w:fldChar w:fldCharType="begin"/>
+            </w:r>
+            <w:r>
+              <w:rPr>
+                <w:noProof/>
+                <w:webHidden/>
+              </w:rPr>
+              <w:instrText xml:space="preserve"> PAGEREF _Toc164943106 \h </w:instrText>
+            </w:r>
+            <w:r>
+              <w:rPr>
+                <w:noProof/>
+                <w:webHidden/>
+              </w:rPr>
+            </w:r>
+            <w:r>
+              <w:rPr>
+                <w:noProof/>
+                <w:webHidden/>
+              </w:rPr>
+              <w:fldChar w:fldCharType="separate"/>
+            </w:r>
+            <w:r>
+              <w:rPr>
+                <w:noProof/>
+                <w:webHidden/>
+              </w:rPr>
+              <w:t>13</w:t>
             </w:r>
             <w:r>
               <w:rPr>
@@ -428,7 +501,7 @@
           <w:szCs w:val="32"/>
         </w:rPr>
       </w:pPr>
-      <w:bookmarkStart w:id="0" w:name="_Toc164330300"/>
+      <w:bookmarkStart w:id="0" w:name="_Toc164943104"/>
       <w:r>
         <w:rPr>
           <w:rFonts w:ascii="Calibri" w:hAnsi="Calibri" w:cs="Calibri"/>
@@ -1124,6 +1197,9 @@
         </w:rPr>
       </w:pPr>
       <w:r>
+        <w:rPr>
+          <w:noProof/>
+        </w:rPr>
         <w:drawing>
           <wp:anchor distT="0" distB="0" distL="114300" distR="114300" simplePos="0" relativeHeight="251658240" behindDoc="1" locked="0" layoutInCell="1" allowOverlap="1" wp14:anchorId="6BD89131" wp14:editId="587A32F7">
             <wp:simplePos x="0" y="0"/>
@@ -1235,6 +1311,9 @@
         </w:rPr>
       </w:pPr>
       <w:r>
+        <w:rPr>
+          <w:noProof/>
+        </w:rPr>
         <w:drawing>
           <wp:anchor distT="0" distB="0" distL="114300" distR="114300" simplePos="0" relativeHeight="251658246" behindDoc="1" locked="0" layoutInCell="1" allowOverlap="1" wp14:anchorId="42F6AED3" wp14:editId="3B427138">
             <wp:simplePos x="0" y="0"/>
@@ -1405,6 +1484,9 @@
         </w:rPr>
       </w:pPr>
       <w:r>
+        <w:rPr>
+          <w:noProof/>
+        </w:rPr>
         <w:drawing>
           <wp:anchor distT="0" distB="0" distL="114300" distR="114300" simplePos="0" relativeHeight="251658241" behindDoc="1" locked="0" layoutInCell="1" allowOverlap="1" wp14:anchorId="4514A205" wp14:editId="1ED58F51">
             <wp:simplePos x="0" y="0"/>
@@ -1494,6 +1576,9 @@
         </w:drawing>
       </w:r>
       <w:r>
+        <w:rPr>
+          <w:noProof/>
+        </w:rPr>
         <w:drawing>
           <wp:anchor distT="0" distB="0" distL="114300" distR="114300" simplePos="0" relativeHeight="251658242" behindDoc="1" locked="0" layoutInCell="1" allowOverlap="1" wp14:anchorId="7677ACD5" wp14:editId="00DFBC4A">
             <wp:simplePos x="0" y="0"/>
@@ -1689,6 +1774,9 @@
     </w:p>
     <w:p>
       <w:r>
+        <w:rPr>
+          <w:noProof/>
+        </w:rPr>
         <w:drawing>
           <wp:anchor distT="0" distB="0" distL="114300" distR="114300" simplePos="0" relativeHeight="251658243" behindDoc="1" locked="0" layoutInCell="1" allowOverlap="1" wp14:anchorId="6649E1C0" wp14:editId="5C371CFE">
             <wp:simplePos x="0" y="0"/>
@@ -1770,6 +1858,9 @@
         </w:rPr>
       </w:pPr>
       <w:r>
+        <w:rPr>
+          <w:noProof/>
+        </w:rPr>
         <w:drawing>
           <wp:anchor distT="0" distB="0" distL="114300" distR="114300" simplePos="0" relativeHeight="251658244" behindDoc="1" locked="0" layoutInCell="1" allowOverlap="1" wp14:anchorId="47FE7D0B" wp14:editId="4F6C913B">
             <wp:simplePos x="0" y="0"/>
@@ -1953,6 +2044,9 @@
     </w:p>
     <w:p>
       <w:r>
+        <w:rPr>
+          <w:noProof/>
+        </w:rPr>
         <w:drawing>
           <wp:anchor distT="0" distB="0" distL="114300" distR="114300" simplePos="0" relativeHeight="251658249" behindDoc="1" locked="0" layoutInCell="1" allowOverlap="1" wp14:anchorId="47D3FBE7" wp14:editId="0BC7AD90">
             <wp:simplePos x="0" y="0"/>
@@ -2065,6 +2159,9 @@
         </w:rPr>
       </w:pPr>
       <w:r>
+        <w:rPr>
+          <w:noProof/>
+        </w:rPr>
         <w:drawing>
           <wp:anchor distT="0" distB="0" distL="114300" distR="114300" simplePos="0" relativeHeight="251658248" behindDoc="1" locked="0" layoutInCell="1" allowOverlap="1" wp14:anchorId="68DE2DC0" wp14:editId="4DE2961F">
             <wp:simplePos x="0" y="0"/>
@@ -2168,6 +2265,9 @@
     </w:p>
     <w:p>
       <w:r>
+        <w:rPr>
+          <w:noProof/>
+        </w:rPr>
         <w:drawing>
           <wp:inline distT="0" distB="0" distL="0" distR="0" wp14:anchorId="1A748BDE" wp14:editId="3B01AA41">
             <wp:extent cx="2880000" cy="2986494"/>
@@ -2241,6 +2341,9 @@
     </w:p>
     <w:p>
       <w:r>
+        <w:rPr>
+          <w:noProof/>
+        </w:rPr>
         <w:drawing>
           <wp:inline distT="0" distB="0" distL="0" distR="0" wp14:anchorId="498D0EE4" wp14:editId="2F03E60B">
             <wp:extent cx="5400675" cy="838200"/>
@@ -2333,8 +2436,11 @@
         </w:rPr>
       </w:pPr>
       <w:r>
+        <w:rPr>
+          <w:noProof/>
+        </w:rPr>
         <w:drawing>
-          <wp:anchor distT="0" distB="0" distL="114300" distR="114300" simplePos="0" relativeHeight="251658250" behindDoc="1" locked="0" layoutInCell="1" allowOverlap="1" wp14:anchorId="4FCA377F" wp14:editId="60E79697">
+          <wp:anchor distT="0" distB="0" distL="114300" distR="114300" simplePos="0" relativeHeight="251658250" behindDoc="1" locked="0" layoutInCell="1" allowOverlap="1" wp14:anchorId="4FCA377F" wp14:editId="639A0F25">
             <wp:simplePos x="0" y="0"/>
             <wp:positionH relativeFrom="column">
               <wp:posOffset>2962422</wp:posOffset>
@@ -2422,6 +2528,9 @@
         </w:drawing>
       </w:r>
       <w:r>
+        <w:rPr>
+          <w:noProof/>
+        </w:rPr>
         <w:drawing>
           <wp:anchor distT="0" distB="0" distL="114300" distR="114300" simplePos="0" relativeHeight="251658251" behindDoc="1" locked="0" layoutInCell="1" allowOverlap="1" wp14:anchorId="38D57D78" wp14:editId="57EA4BE5">
             <wp:simplePos x="0" y="0"/>
@@ -2551,6 +2660,9 @@
         </w:rPr>
       </w:pPr>
       <w:r>
+        <w:rPr>
+          <w:noProof/>
+        </w:rPr>
         <w:lastRenderedPageBreak/>
         <w:drawing>
           <wp:anchor distT="0" distB="0" distL="114300" distR="114300" simplePos="0" relativeHeight="251658245" behindDoc="1" locked="0" layoutInCell="1" allowOverlap="1" wp14:anchorId="1B9A4D34" wp14:editId="6E97F7DB">
@@ -2657,6 +2769,9 @@
     </w:p>
     <w:p>
       <w:r>
+        <w:rPr>
+          <w:noProof/>
+        </w:rPr>
         <w:drawing>
           <wp:anchor distT="0" distB="0" distL="114300" distR="114300" simplePos="0" relativeHeight="251658247" behindDoc="1" locked="0" layoutInCell="1" allowOverlap="1" wp14:anchorId="2BA5E4A6" wp14:editId="79CD2869">
             <wp:simplePos x="0" y="0"/>
@@ -2772,6 +2887,9 @@
         </w:rPr>
       </w:pPr>
       <w:r>
+        <w:rPr>
+          <w:noProof/>
+        </w:rPr>
         <w:drawing>
           <wp:anchor distT="0" distB="0" distL="114300" distR="114300" simplePos="0" relativeHeight="251658253" behindDoc="1" locked="0" layoutInCell="1" allowOverlap="1" wp14:anchorId="522DF3A3" wp14:editId="6BE01B8A">
             <wp:simplePos x="0" y="0"/>
@@ -2859,6 +2977,9 @@
     </w:p>
     <w:p>
       <w:r>
+        <w:rPr>
+          <w:noProof/>
+        </w:rPr>
         <w:drawing>
           <wp:anchor distT="0" distB="0" distL="114300" distR="114300" simplePos="0" relativeHeight="251658254" behindDoc="1" locked="0" layoutInCell="1" allowOverlap="1" wp14:anchorId="434D3F95" wp14:editId="0FF98887">
             <wp:simplePos x="0" y="0"/>
@@ -2930,6 +3051,9 @@
         </w:drawing>
       </w:r>
       <w:r>
+        <w:rPr>
+          <w:noProof/>
+        </w:rPr>
         <w:drawing>
           <wp:anchor distT="0" distB="0" distL="114300" distR="114300" simplePos="0" relativeHeight="251658252" behindDoc="1" locked="0" layoutInCell="1" allowOverlap="1" wp14:anchorId="0277B257" wp14:editId="738A3532">
             <wp:simplePos x="0" y="0"/>
@@ -3020,7 +3144,7 @@
           <w:szCs w:val="32"/>
         </w:rPr>
       </w:pPr>
-      <w:bookmarkStart w:id="1" w:name="_Toc164330301"/>
+      <w:bookmarkStart w:id="1" w:name="_Toc164943105"/>
       <w:r>
         <w:rPr>
           <w:rFonts w:ascii="Calibri" w:hAnsi="Calibri" w:cs="Calibri"/>
@@ -3509,25 +3633,7 @@
               <w:rPr>
                 <w:rFonts w:ascii="Calibri" w:eastAsia="Calibri" w:hAnsi="Calibri" w:cs="Calibri"/>
               </w:rPr>
-              <w:t xml:space="preserve"> </w:t>
-            </w:r>
-            <w:r>
-              <w:rPr>
-                <w:rFonts w:ascii="Calibri" w:eastAsia="Calibri" w:hAnsi="Calibri" w:cs="Calibri"/>
-              </w:rPr>
-              <w:t xml:space="preserve">(en </w:t>
-            </w:r>
-            <w:r>
-              <w:rPr>
-                <w:rFonts w:ascii="Calibri" w:eastAsia="Calibri" w:hAnsi="Calibri" w:cs="Calibri"/>
-              </w:rPr>
-              <w:t>procés</w:t>
-            </w:r>
-            <w:r>
-              <w:rPr>
-                <w:rFonts w:ascii="Calibri" w:eastAsia="Calibri" w:hAnsi="Calibri" w:cs="Calibri"/>
-              </w:rPr>
-              <w:t>)</w:t>
+              <w:t xml:space="preserve"> (en procés)</w:t>
             </w:r>
           </w:p>
           <w:p>
@@ -3654,6 +3760,7 @@
       <w:r>
         <w:rPr>
           <w:rFonts w:ascii="Calibri" w:hAnsi="Calibri" w:cs="Calibri"/>
+          <w:noProof/>
         </w:rPr>
         <w:drawing>
           <wp:anchor distT="0" distB="0" distL="114300" distR="114300" simplePos="0" relativeHeight="251660302" behindDoc="1" locked="0" layoutInCell="1" allowOverlap="1" wp14:anchorId="7FF3A32E" wp14:editId="7611E644">
@@ -3719,6 +3826,7 @@
       <w:r>
         <w:rPr>
           <w:rFonts w:ascii="Calibri" w:hAnsi="Calibri" w:cs="Calibri"/>
+          <w:noProof/>
         </w:rPr>
         <w:drawing>
           <wp:anchor distT="0" distB="0" distL="114300" distR="114300" simplePos="0" relativeHeight="251659278" behindDoc="1" locked="0" layoutInCell="1" allowOverlap="1" wp14:anchorId="2D835F51" wp14:editId="5D71258A">
@@ -3825,6 +3933,7 @@
       <w:r>
         <w:rPr>
           <w:rFonts w:ascii="Calibri" w:hAnsi="Calibri" w:cs="Calibri"/>
+          <w:noProof/>
         </w:rPr>
         <w:drawing>
           <wp:anchor distT="0" distB="0" distL="114300" distR="114300" simplePos="0" relativeHeight="251661326" behindDoc="1" locked="0" layoutInCell="1" allowOverlap="1" wp14:anchorId="1D9EAE48" wp14:editId="606C3D18">
@@ -3925,9 +4034,10 @@
       <w:r>
         <w:rPr>
           <w:rFonts w:ascii="Calibri" w:hAnsi="Calibri" w:cs="Calibri"/>
+          <w:noProof/>
         </w:rPr>
         <w:drawing>
-          <wp:anchor distT="0" distB="0" distL="114300" distR="114300" simplePos="0" relativeHeight="251662350" behindDoc="1" locked="0" layoutInCell="1" allowOverlap="1" wp14:anchorId="0E613B09" wp14:editId="0BED77B8">
+          <wp:anchor distT="0" distB="0" distL="114300" distR="114300" simplePos="0" relativeHeight="251662350" behindDoc="1" locked="0" layoutInCell="1" allowOverlap="1" wp14:anchorId="0E613B09" wp14:editId="0E801B0A">
             <wp:simplePos x="0" y="0"/>
             <wp:positionH relativeFrom="margin">
               <wp:posOffset>2867025</wp:posOffset>
@@ -4102,6 +4212,7 @@
       <w:r>
         <w:rPr>
           <w:rFonts w:ascii="Calibri" w:hAnsi="Calibri" w:cs="Calibri"/>
+          <w:noProof/>
         </w:rPr>
         <w:lastRenderedPageBreak/>
         <w:drawing>
@@ -4195,6 +4306,7 @@
       <w:r>
         <w:rPr>
           <w:rFonts w:ascii="Calibri" w:hAnsi="Calibri" w:cs="Calibri"/>
+          <w:noProof/>
         </w:rPr>
         <w:drawing>
           <wp:anchor distT="0" distB="0" distL="114300" distR="114300" simplePos="0" relativeHeight="251664398" behindDoc="1" locked="0" layoutInCell="1" allowOverlap="1" wp14:anchorId="5E32EE68" wp14:editId="00FC01FB">
@@ -4295,6 +4407,7 @@
       <w:r>
         <w:rPr>
           <w:rFonts w:ascii="Calibri" w:hAnsi="Calibri" w:cs="Calibri"/>
+          <w:noProof/>
         </w:rPr>
         <w:drawing>
           <wp:anchor distT="0" distB="0" distL="114300" distR="114300" simplePos="0" relativeHeight="251666446" behindDoc="1" locked="0" layoutInCell="1" allowOverlap="1" wp14:anchorId="57DB538C" wp14:editId="7809C074">
@@ -4419,6 +4532,7 @@
       <w:r>
         <w:rPr>
           <w:rFonts w:ascii="Calibri" w:hAnsi="Calibri" w:cs="Calibri"/>
+          <w:noProof/>
         </w:rPr>
         <w:drawing>
           <wp:anchor distT="0" distB="0" distL="114300" distR="114300" simplePos="0" relativeHeight="251667470" behindDoc="1" locked="0" layoutInCell="1" allowOverlap="1" wp14:anchorId="0CEC0DE4" wp14:editId="2A2BCA87">
@@ -4588,15 +4702,7 @@
           <w:b/>
           <w:bCs/>
         </w:rPr>
-        <w:t xml:space="preserve">Tasca </w:t>
-      </w:r>
-      <w:r>
-        <w:rPr>
-          <w:rFonts w:ascii="Calibri" w:hAnsi="Calibri" w:cs="Calibri"/>
-          <w:b/>
-          <w:bCs/>
-        </w:rPr>
-        <w:t>4</w:t>
+        <w:t>Tasca 4</w:t>
       </w:r>
       <w:r>
         <w:rPr>
@@ -4686,15 +4792,7 @@
           <w:bCs/>
         </w:rPr>
         <w:lastRenderedPageBreak/>
-        <w:t xml:space="preserve">Tasca </w:t>
-      </w:r>
-      <w:r>
-        <w:rPr>
-          <w:rFonts w:ascii="Calibri" w:hAnsi="Calibri" w:cs="Calibri"/>
-          <w:b/>
-          <w:bCs/>
-        </w:rPr>
-        <w:t>5</w:t>
+        <w:t>Tasca 5</w:t>
       </w:r>
       <w:r>
         <w:rPr>
@@ -4718,6 +4816,7 @@
       <w:r>
         <w:rPr>
           <w:rFonts w:ascii="Calibri" w:eastAsia="Calibri" w:hAnsi="Calibri" w:cs="Calibri"/>
+          <w:noProof/>
         </w:rPr>
         <w:drawing>
           <wp:anchor distT="0" distB="0" distL="114300" distR="114300" simplePos="0" relativeHeight="251668494" behindDoc="1" locked="0" layoutInCell="1" allowOverlap="1" wp14:anchorId="6BF5E4DC" wp14:editId="0A651FD7">
@@ -4818,18 +4917,96 @@
           <w:rFonts w:ascii="Calibri" w:hAnsi="Calibri" w:cs="Calibri"/>
         </w:rPr>
       </w:pPr>
-      <w:r>
-        <w:rPr>
-          <w:rFonts w:ascii="Calibri" w:hAnsi="Calibri" w:cs="Calibri"/>
+    </w:p>
+    <w:p>
+      <w:pPr>
+        <w:rPr>
+          <w:rFonts w:ascii="Calibri" w:hAnsi="Calibri" w:cs="Calibri"/>
+        </w:rPr>
+      </w:pPr>
+    </w:p>
+    <w:p>
+      <w:pPr>
+        <w:rPr>
+          <w:rFonts w:ascii="Calibri" w:hAnsi="Calibri" w:cs="Calibri"/>
+        </w:rPr>
+      </w:pPr>
+    </w:p>
+    <w:p>
+      <w:pPr>
+        <w:rPr>
+          <w:rFonts w:ascii="Calibri" w:hAnsi="Calibri" w:cs="Calibri"/>
+        </w:rPr>
+      </w:pPr>
+    </w:p>
+    <w:p>
+      <w:pPr>
+        <w:rPr>
+          <w:rFonts w:ascii="Calibri" w:hAnsi="Calibri" w:cs="Calibri"/>
+        </w:rPr>
+      </w:pPr>
+    </w:p>
+    <w:p>
+      <w:pPr>
+        <w:rPr>
+          <w:rFonts w:ascii="Calibri" w:hAnsi="Calibri" w:cs="Calibri"/>
+        </w:rPr>
+      </w:pPr>
+    </w:p>
+    <w:p>
+      <w:pPr>
+        <w:rPr>
+          <w:rFonts w:ascii="Calibri" w:hAnsi="Calibri" w:cs="Calibri"/>
+        </w:rPr>
+      </w:pPr>
+    </w:p>
+    <w:p>
+      <w:pPr>
+        <w:rPr>
+          <w:rFonts w:ascii="Calibri" w:hAnsi="Calibri" w:cs="Calibri"/>
+        </w:rPr>
+      </w:pPr>
+    </w:p>
+    <w:p>
+      <w:pPr>
+        <w:rPr>
+          <w:rFonts w:ascii="Calibri" w:hAnsi="Calibri" w:cs="Calibri"/>
+        </w:rPr>
+      </w:pPr>
+    </w:p>
+    <w:p>
+      <w:pPr>
+        <w:rPr>
+          <w:rFonts w:ascii="Calibri" w:hAnsi="Calibri" w:cs="Calibri"/>
+        </w:rPr>
+      </w:pPr>
+    </w:p>
+    <w:p>
+      <w:pPr>
+        <w:rPr>
+          <w:rFonts w:ascii="Calibri" w:hAnsi="Calibri" w:cs="Calibri"/>
+        </w:rPr>
+      </w:pPr>
+    </w:p>
+    <w:p>
+      <w:pPr>
+        <w:rPr>
+          <w:rFonts w:ascii="Calibri" w:hAnsi="Calibri" w:cs="Calibri"/>
+        </w:rPr>
+      </w:pPr>
+      <w:r>
+        <w:rPr>
+          <w:rFonts w:ascii="Calibri" w:hAnsi="Calibri" w:cs="Calibri"/>
+          <w:noProof/>
         </w:rPr>
         <w:drawing>
-          <wp:anchor distT="0" distB="0" distL="114300" distR="114300" simplePos="0" relativeHeight="251669518" behindDoc="1" locked="0" layoutInCell="1" allowOverlap="1" wp14:anchorId="3770A08C" wp14:editId="2E00686B">
+          <wp:anchor distT="0" distB="0" distL="114300" distR="114300" simplePos="0" relativeHeight="251669518" behindDoc="1" locked="0" layoutInCell="1" allowOverlap="1" wp14:anchorId="3770A08C" wp14:editId="12F0F55D">
             <wp:simplePos x="0" y="0"/>
             <wp:positionH relativeFrom="margin">
               <wp:align>left</wp:align>
             </wp:positionH>
             <wp:positionV relativeFrom="paragraph">
-              <wp:posOffset>3917950</wp:posOffset>
+              <wp:posOffset>445770</wp:posOffset>
             </wp:positionV>
             <wp:extent cx="5383606" cy="1040130"/>
             <wp:effectExtent l="19050" t="19050" r="26670" b="26670"/>
@@ -4911,9 +5088,1255 @@
         </w:drawing>
       </w:r>
     </w:p>
+    <w:p>
+      <w:pPr>
+        <w:rPr>
+          <w:rFonts w:ascii="Calibri" w:hAnsi="Calibri" w:cs="Calibri"/>
+        </w:rPr>
+      </w:pPr>
+    </w:p>
+    <w:p>
+      <w:pPr>
+        <w:rPr>
+          <w:rFonts w:ascii="Calibri" w:hAnsi="Calibri" w:cs="Calibri"/>
+        </w:rPr>
+      </w:pPr>
+    </w:p>
+    <w:p>
+      <w:pPr>
+        <w:rPr>
+          <w:rFonts w:ascii="Calibri" w:hAnsi="Calibri" w:cs="Calibri"/>
+        </w:rPr>
+      </w:pPr>
+    </w:p>
+    <w:p>
+      <w:pPr>
+        <w:rPr>
+          <w:rFonts w:ascii="Calibri" w:hAnsi="Calibri" w:cs="Calibri"/>
+        </w:rPr>
+      </w:pPr>
+    </w:p>
+    <w:p>
+      <w:pPr>
+        <w:rPr>
+          <w:rFonts w:ascii="Calibri" w:hAnsi="Calibri" w:cs="Calibri"/>
+        </w:rPr>
+      </w:pPr>
+    </w:p>
+    <w:p>
+      <w:pPr>
+        <w:rPr>
+          <w:rFonts w:ascii="Calibri" w:hAnsi="Calibri" w:cs="Calibri"/>
+        </w:rPr>
+      </w:pPr>
+    </w:p>
+    <w:p>
+      <w:pPr>
+        <w:rPr>
+          <w:rFonts w:ascii="Calibri" w:hAnsi="Calibri" w:cs="Calibri"/>
+        </w:rPr>
+      </w:pPr>
+    </w:p>
+    <w:p>
+      <w:pPr>
+        <w:rPr>
+          <w:rFonts w:ascii="Calibri" w:hAnsi="Calibri" w:cs="Calibri"/>
+        </w:rPr>
+      </w:pPr>
+    </w:p>
+    <w:p>
+      <w:pPr>
+        <w:rPr>
+          <w:rFonts w:ascii="Calibri" w:hAnsi="Calibri" w:cs="Calibri"/>
+        </w:rPr>
+      </w:pPr>
+    </w:p>
+    <w:p>
+      <w:pPr>
+        <w:rPr>
+          <w:rFonts w:ascii="Calibri" w:hAnsi="Calibri" w:cs="Calibri"/>
+        </w:rPr>
+      </w:pPr>
+    </w:p>
+    <w:p>
+      <w:pPr>
+        <w:pStyle w:val="Ttulo1"/>
+        <w:rPr>
+          <w:rFonts w:ascii="Calibri" w:hAnsi="Calibri" w:cs="Calibri"/>
+          <w:b/>
+          <w:bCs/>
+          <w:color w:val="auto"/>
+          <w:sz w:val="32"/>
+          <w:szCs w:val="32"/>
+        </w:rPr>
+      </w:pPr>
+      <w:bookmarkStart w:id="2" w:name="_Toc164943106"/>
+      <w:r>
+        <w:rPr>
+          <w:rFonts w:ascii="Calibri" w:hAnsi="Calibri" w:cs="Calibri"/>
+          <w:b/>
+          <w:bCs/>
+          <w:color w:val="auto"/>
+          <w:sz w:val="32"/>
+          <w:szCs w:val="32"/>
+        </w:rPr>
+        <w:lastRenderedPageBreak/>
+        <w:t>SETMANA 3</w:t>
+      </w:r>
+      <w:bookmarkEnd w:id="2"/>
+    </w:p>
+    <w:p/>
+    <w:p>
+      <w:r>
+        <w:rPr>
+          <w:rFonts w:ascii="Calibri" w:eastAsia="Calibri" w:hAnsi="Calibri" w:cs="Calibri"/>
+          <w:b/>
+          <w:bCs/>
+        </w:rPr>
+        <w:t>IMPLICACIÓ DE CADA INTEGRANT</w:t>
+      </w:r>
+    </w:p>
+    <w:tbl>
+      <w:tblPr>
+        <w:tblStyle w:val="Tablaconcuadrcula"/>
+        <w:tblW w:w="0" w:type="auto"/>
+        <w:tblLayout w:type="fixed"/>
+        <w:tblLook w:val="06A0" w:firstRow="1" w:lastRow="0" w:firstColumn="1" w:lastColumn="0" w:noHBand="1" w:noVBand="1"/>
+      </w:tblPr>
+      <w:tblGrid>
+        <w:gridCol w:w="4245"/>
+        <w:gridCol w:w="4245"/>
+      </w:tblGrid>
+      <w:tr>
+        <w:trPr>
+          <w:trHeight w:val="300"/>
+        </w:trPr>
+        <w:tc>
+          <w:tcPr>
+            <w:tcW w:w="4245" w:type="dxa"/>
+          </w:tcPr>
+          <w:p>
+            <w:pPr>
+              <w:rPr>
+                <w:rFonts w:ascii="Calibri" w:eastAsia="Calibri" w:hAnsi="Calibri" w:cs="Calibri"/>
+                <w:b/>
+                <w:bCs/>
+              </w:rPr>
+            </w:pPr>
+            <w:r>
+              <w:rPr>
+                <w:rFonts w:ascii="Calibri" w:eastAsia="Calibri" w:hAnsi="Calibri" w:cs="Calibri"/>
+                <w:b/>
+                <w:bCs/>
+              </w:rPr>
+              <w:t>Noms dels integrants del grup</w:t>
+            </w:r>
+          </w:p>
+        </w:tc>
+        <w:tc>
+          <w:tcPr>
+            <w:tcW w:w="4245" w:type="dxa"/>
+          </w:tcPr>
+          <w:p>
+            <w:pPr>
+              <w:rPr>
+                <w:rFonts w:ascii="Calibri" w:eastAsia="Calibri" w:hAnsi="Calibri" w:cs="Calibri"/>
+                <w:b/>
+                <w:bCs/>
+              </w:rPr>
+            </w:pPr>
+            <w:r>
+              <w:rPr>
+                <w:rFonts w:ascii="Calibri" w:eastAsia="Calibri" w:hAnsi="Calibri" w:cs="Calibri"/>
+                <w:b/>
+                <w:bCs/>
+              </w:rPr>
+              <w:t>Valoració</w:t>
+            </w:r>
+          </w:p>
+        </w:tc>
+      </w:tr>
+      <w:tr>
+        <w:trPr>
+          <w:trHeight w:val="300"/>
+        </w:trPr>
+        <w:tc>
+          <w:tcPr>
+            <w:tcW w:w="4245" w:type="dxa"/>
+          </w:tcPr>
+          <w:p>
+            <w:pPr>
+              <w:rPr>
+                <w:rFonts w:ascii="Calibri" w:eastAsia="Calibri" w:hAnsi="Calibri" w:cs="Calibri"/>
+              </w:rPr>
+            </w:pPr>
+            <w:proofErr w:type="spellStart"/>
+            <w:r>
+              <w:rPr>
+                <w:rFonts w:ascii="Calibri" w:eastAsia="Calibri" w:hAnsi="Calibri" w:cs="Calibri"/>
+              </w:rPr>
+              <w:t>Liquihao</w:t>
+            </w:r>
+            <w:proofErr w:type="spellEnd"/>
+            <w:r>
+              <w:rPr>
+                <w:rFonts w:ascii="Calibri" w:eastAsia="Calibri" w:hAnsi="Calibri" w:cs="Calibri"/>
+              </w:rPr>
+              <w:t xml:space="preserve"> </w:t>
+            </w:r>
+            <w:proofErr w:type="spellStart"/>
+            <w:r>
+              <w:rPr>
+                <w:rFonts w:ascii="Calibri" w:eastAsia="Calibri" w:hAnsi="Calibri" w:cs="Calibri"/>
+              </w:rPr>
+              <w:t>Qiu</w:t>
+            </w:r>
+            <w:proofErr w:type="spellEnd"/>
+          </w:p>
+        </w:tc>
+        <w:tc>
+          <w:tcPr>
+            <w:tcW w:w="4245" w:type="dxa"/>
+          </w:tcPr>
+          <w:p>
+            <w:pPr>
+              <w:rPr>
+                <w:rFonts w:ascii="Calibri" w:eastAsia="Calibri" w:hAnsi="Calibri" w:cs="Calibri"/>
+              </w:rPr>
+            </w:pPr>
+            <w:r>
+              <w:rPr>
+                <w:rFonts w:ascii="Calibri" w:eastAsia="Calibri" w:hAnsi="Calibri" w:cs="Calibri"/>
+              </w:rPr>
+              <w:t>2</w:t>
+            </w:r>
+          </w:p>
+        </w:tc>
+      </w:tr>
+      <w:tr>
+        <w:trPr>
+          <w:trHeight w:val="300"/>
+        </w:trPr>
+        <w:tc>
+          <w:tcPr>
+            <w:tcW w:w="4245" w:type="dxa"/>
+          </w:tcPr>
+          <w:p>
+            <w:pPr>
+              <w:rPr>
+                <w:rFonts w:ascii="Calibri" w:eastAsia="Calibri" w:hAnsi="Calibri" w:cs="Calibri"/>
+              </w:rPr>
+            </w:pPr>
+            <w:r>
+              <w:rPr>
+                <w:rFonts w:ascii="Calibri" w:eastAsia="Calibri" w:hAnsi="Calibri" w:cs="Calibri"/>
+              </w:rPr>
+              <w:t>Laura Martínez</w:t>
+            </w:r>
+          </w:p>
+        </w:tc>
+        <w:tc>
+          <w:tcPr>
+            <w:tcW w:w="4245" w:type="dxa"/>
+          </w:tcPr>
+          <w:p>
+            <w:pPr>
+              <w:rPr>
+                <w:rFonts w:ascii="Calibri" w:eastAsia="Calibri" w:hAnsi="Calibri" w:cs="Calibri"/>
+              </w:rPr>
+            </w:pPr>
+            <w:r>
+              <w:rPr>
+                <w:rFonts w:ascii="Calibri" w:eastAsia="Calibri" w:hAnsi="Calibri" w:cs="Calibri"/>
+              </w:rPr>
+              <w:t>2</w:t>
+            </w:r>
+          </w:p>
+        </w:tc>
+      </w:tr>
+      <w:tr>
+        <w:trPr>
+          <w:trHeight w:val="300"/>
+        </w:trPr>
+        <w:tc>
+          <w:tcPr>
+            <w:tcW w:w="4245" w:type="dxa"/>
+          </w:tcPr>
+          <w:p>
+            <w:pPr>
+              <w:rPr>
+                <w:rFonts w:ascii="Calibri" w:eastAsia="Calibri" w:hAnsi="Calibri" w:cs="Calibri"/>
+              </w:rPr>
+            </w:pPr>
+            <w:r>
+              <w:rPr>
+                <w:rFonts w:ascii="Calibri" w:eastAsia="Calibri" w:hAnsi="Calibri" w:cs="Calibri"/>
+              </w:rPr>
+              <w:t>Pau Serra</w:t>
+            </w:r>
+          </w:p>
+        </w:tc>
+        <w:tc>
+          <w:tcPr>
+            <w:tcW w:w="4245" w:type="dxa"/>
+          </w:tcPr>
+          <w:p>
+            <w:pPr>
+              <w:rPr>
+                <w:rFonts w:ascii="Calibri" w:eastAsia="Calibri" w:hAnsi="Calibri" w:cs="Calibri"/>
+              </w:rPr>
+            </w:pPr>
+            <w:r>
+              <w:rPr>
+                <w:rFonts w:ascii="Calibri" w:eastAsia="Calibri" w:hAnsi="Calibri" w:cs="Calibri"/>
+              </w:rPr>
+              <w:t>2</w:t>
+            </w:r>
+          </w:p>
+        </w:tc>
+      </w:tr>
+    </w:tbl>
+    <w:p>
+      <w:pPr>
+        <w:rPr>
+          <w:rFonts w:ascii="Calibri" w:eastAsia="Calibri" w:hAnsi="Calibri" w:cs="Calibri"/>
+          <w:b/>
+          <w:bCs/>
+          <w:sz w:val="28"/>
+          <w:szCs w:val="28"/>
+        </w:rPr>
+      </w:pPr>
+    </w:p>
+    <w:p>
+      <w:r>
+        <w:rPr>
+          <w:rFonts w:ascii="Calibri" w:eastAsia="Calibri" w:hAnsi="Calibri" w:cs="Calibri"/>
+          <w:b/>
+          <w:bCs/>
+        </w:rPr>
+        <w:t>TASQUES REALITZADES</w:t>
+      </w:r>
+    </w:p>
+    <w:tbl>
+      <w:tblPr>
+        <w:tblStyle w:val="Tablaconcuadrcula"/>
+        <w:tblW w:w="0" w:type="auto"/>
+        <w:tblLayout w:type="fixed"/>
+        <w:tblLook w:val="06A0" w:firstRow="1" w:lastRow="0" w:firstColumn="1" w:lastColumn="0" w:noHBand="1" w:noVBand="1"/>
+      </w:tblPr>
+      <w:tblGrid>
+        <w:gridCol w:w="4245"/>
+        <w:gridCol w:w="4245"/>
+      </w:tblGrid>
+      <w:tr>
+        <w:trPr>
+          <w:trHeight w:val="300"/>
+        </w:trPr>
+        <w:tc>
+          <w:tcPr>
+            <w:tcW w:w="4245" w:type="dxa"/>
+          </w:tcPr>
+          <w:p>
+            <w:pPr>
+              <w:spacing w:line="278" w:lineRule="auto"/>
+              <w:rPr>
+                <w:rFonts w:ascii="Calibri" w:eastAsia="Calibri" w:hAnsi="Calibri" w:cs="Calibri"/>
+                <w:b/>
+                <w:bCs/>
+              </w:rPr>
+            </w:pPr>
+            <w:r>
+              <w:rPr>
+                <w:rFonts w:ascii="Calibri" w:eastAsia="Calibri" w:hAnsi="Calibri" w:cs="Calibri"/>
+                <w:b/>
+                <w:bCs/>
+              </w:rPr>
+              <w:t>Número de tasca</w:t>
+            </w:r>
+          </w:p>
+        </w:tc>
+        <w:tc>
+          <w:tcPr>
+            <w:tcW w:w="4245" w:type="dxa"/>
+          </w:tcPr>
+          <w:p>
+            <w:pPr>
+              <w:rPr>
+                <w:rFonts w:ascii="Calibri" w:eastAsia="Calibri" w:hAnsi="Calibri" w:cs="Calibri"/>
+                <w:b/>
+              </w:rPr>
+            </w:pPr>
+            <w:r>
+              <w:rPr>
+                <w:rFonts w:ascii="Calibri" w:eastAsia="Calibri" w:hAnsi="Calibri" w:cs="Calibri"/>
+                <w:b/>
+              </w:rPr>
+              <w:t>Descripció de la tasca</w:t>
+            </w:r>
+          </w:p>
+        </w:tc>
+      </w:tr>
+      <w:tr>
+        <w:trPr>
+          <w:trHeight w:val="300"/>
+        </w:trPr>
+        <w:tc>
+          <w:tcPr>
+            <w:tcW w:w="4245" w:type="dxa"/>
+          </w:tcPr>
+          <w:p>
+            <w:pPr>
+              <w:spacing w:line="278" w:lineRule="auto"/>
+            </w:pPr>
+            <w:r>
+              <w:rPr>
+                <w:rFonts w:ascii="Calibri" w:eastAsia="Calibri" w:hAnsi="Calibri" w:cs="Calibri"/>
+              </w:rPr>
+              <w:t>Tasca 1</w:t>
+            </w:r>
+          </w:p>
+        </w:tc>
+        <w:tc>
+          <w:tcPr>
+            <w:tcW w:w="4245" w:type="dxa"/>
+          </w:tcPr>
+          <w:p>
+            <w:pPr>
+              <w:rPr>
+                <w:rFonts w:ascii="Calibri" w:eastAsia="Calibri" w:hAnsi="Calibri" w:cs="Calibri"/>
+              </w:rPr>
+            </w:pPr>
+            <w:r>
+              <w:rPr>
+                <w:rFonts w:ascii="Calibri" w:eastAsia="Calibri" w:hAnsi="Calibri" w:cs="Calibri"/>
+              </w:rPr>
+              <w:t>Millora visual del menú principal</w:t>
+            </w:r>
+          </w:p>
+          <w:p>
+            <w:pPr>
+              <w:rPr>
+                <w:rFonts w:ascii="Calibri" w:eastAsia="Calibri" w:hAnsi="Calibri" w:cs="Calibri"/>
+              </w:rPr>
+            </w:pPr>
+          </w:p>
+        </w:tc>
+      </w:tr>
+      <w:tr>
+        <w:trPr>
+          <w:trHeight w:val="300"/>
+        </w:trPr>
+        <w:tc>
+          <w:tcPr>
+            <w:tcW w:w="4245" w:type="dxa"/>
+          </w:tcPr>
+          <w:p>
+            <w:pPr>
+              <w:rPr>
+                <w:rFonts w:ascii="Calibri" w:eastAsia="Calibri" w:hAnsi="Calibri" w:cs="Calibri"/>
+              </w:rPr>
+            </w:pPr>
+            <w:r>
+              <w:rPr>
+                <w:rFonts w:ascii="Calibri" w:eastAsia="Calibri" w:hAnsi="Calibri" w:cs="Calibri"/>
+              </w:rPr>
+              <w:t>Tasca 2</w:t>
+            </w:r>
+          </w:p>
+        </w:tc>
+        <w:tc>
+          <w:tcPr>
+            <w:tcW w:w="4245" w:type="dxa"/>
+          </w:tcPr>
+          <w:p>
+            <w:pPr>
+              <w:rPr>
+                <w:rFonts w:ascii="Calibri" w:eastAsia="Calibri" w:hAnsi="Calibri" w:cs="Calibri"/>
+              </w:rPr>
+            </w:pPr>
+            <w:r>
+              <w:rPr>
+                <w:rFonts w:ascii="Calibri" w:eastAsia="Calibri" w:hAnsi="Calibri" w:cs="Calibri"/>
+              </w:rPr>
+              <w:t>Millora visual del marcador</w:t>
+            </w:r>
+          </w:p>
+          <w:p>
+            <w:pPr>
+              <w:rPr>
+                <w:rFonts w:ascii="Calibri" w:eastAsia="Calibri" w:hAnsi="Calibri" w:cs="Calibri"/>
+              </w:rPr>
+            </w:pPr>
+          </w:p>
+        </w:tc>
+      </w:tr>
+      <w:tr>
+        <w:trPr>
+          <w:trHeight w:val="300"/>
+        </w:trPr>
+        <w:tc>
+          <w:tcPr>
+            <w:tcW w:w="4245" w:type="dxa"/>
+          </w:tcPr>
+          <w:p>
+            <w:pPr>
+              <w:rPr>
+                <w:rFonts w:ascii="Calibri" w:eastAsia="Calibri" w:hAnsi="Calibri" w:cs="Calibri"/>
+              </w:rPr>
+            </w:pPr>
+            <w:r>
+              <w:rPr>
+                <w:rFonts w:ascii="Calibri" w:eastAsia="Calibri" w:hAnsi="Calibri" w:cs="Calibri"/>
+              </w:rPr>
+              <w:t>Tasca 3</w:t>
+            </w:r>
+          </w:p>
+        </w:tc>
+        <w:tc>
+          <w:tcPr>
+            <w:tcW w:w="4245" w:type="dxa"/>
+          </w:tcPr>
+          <w:p>
+            <w:pPr>
+              <w:rPr>
+                <w:rFonts w:ascii="Calibri" w:eastAsia="Calibri" w:hAnsi="Calibri" w:cs="Calibri"/>
+              </w:rPr>
+            </w:pPr>
+            <w:r>
+              <w:rPr>
+                <w:rFonts w:ascii="Calibri" w:eastAsia="Calibri" w:hAnsi="Calibri" w:cs="Calibri"/>
+              </w:rPr>
+              <w:t>Implementació de sons i música</w:t>
+            </w:r>
+          </w:p>
+          <w:p>
+            <w:pPr>
+              <w:rPr>
+                <w:rFonts w:ascii="Calibri" w:eastAsia="Calibri" w:hAnsi="Calibri" w:cs="Calibri"/>
+              </w:rPr>
+            </w:pPr>
+          </w:p>
+        </w:tc>
+      </w:tr>
+      <w:tr>
+        <w:trPr>
+          <w:trHeight w:val="300"/>
+        </w:trPr>
+        <w:tc>
+          <w:tcPr>
+            <w:tcW w:w="4245" w:type="dxa"/>
+          </w:tcPr>
+          <w:p>
+            <w:pPr>
+              <w:rPr>
+                <w:rFonts w:ascii="Calibri" w:eastAsia="Calibri" w:hAnsi="Calibri" w:cs="Calibri"/>
+              </w:rPr>
+            </w:pPr>
+            <w:r>
+              <w:rPr>
+                <w:rFonts w:ascii="Calibri" w:eastAsia="Calibri" w:hAnsi="Calibri" w:cs="Calibri"/>
+              </w:rPr>
+              <w:t>Tasca 4</w:t>
+            </w:r>
+          </w:p>
+        </w:tc>
+        <w:tc>
+          <w:tcPr>
+            <w:tcW w:w="4245" w:type="dxa"/>
+          </w:tcPr>
+          <w:p>
+            <w:pPr>
+              <w:rPr>
+                <w:rFonts w:ascii="Calibri" w:eastAsia="Calibri" w:hAnsi="Calibri" w:cs="Calibri"/>
+              </w:rPr>
+            </w:pPr>
+            <w:r>
+              <w:rPr>
+                <w:rFonts w:ascii="Calibri" w:eastAsia="Calibri" w:hAnsi="Calibri" w:cs="Calibri"/>
+              </w:rPr>
+              <w:t>Creació d’una animació inicial per les cartes</w:t>
+            </w:r>
+          </w:p>
+        </w:tc>
+      </w:tr>
+      <w:tr>
+        <w:trPr>
+          <w:trHeight w:val="300"/>
+        </w:trPr>
+        <w:tc>
+          <w:tcPr>
+            <w:tcW w:w="4245" w:type="dxa"/>
+          </w:tcPr>
+          <w:p>
+            <w:pPr>
+              <w:rPr>
+                <w:rFonts w:ascii="Calibri" w:eastAsia="Calibri" w:hAnsi="Calibri" w:cs="Calibri"/>
+              </w:rPr>
+            </w:pPr>
+            <w:r>
+              <w:rPr>
+                <w:rFonts w:ascii="Calibri" w:eastAsia="Calibri" w:hAnsi="Calibri" w:cs="Calibri"/>
+              </w:rPr>
+              <w:t>Tasca 5</w:t>
+            </w:r>
+          </w:p>
+        </w:tc>
+        <w:tc>
+          <w:tcPr>
+            <w:tcW w:w="4245" w:type="dxa"/>
+          </w:tcPr>
+          <w:p>
+            <w:pPr>
+              <w:rPr>
+                <w:rFonts w:ascii="Calibri" w:eastAsia="Calibri" w:hAnsi="Calibri" w:cs="Calibri"/>
+              </w:rPr>
+            </w:pPr>
+            <w:r>
+              <w:rPr>
+                <w:rFonts w:ascii="Calibri" w:eastAsia="Calibri" w:hAnsi="Calibri" w:cs="Calibri"/>
+              </w:rPr>
+              <w:t>Addició de fons de pantalla en funció de la baralla</w:t>
+            </w:r>
+          </w:p>
+        </w:tc>
+      </w:tr>
+      <w:tr>
+        <w:trPr>
+          <w:trHeight w:val="300"/>
+        </w:trPr>
+        <w:tc>
+          <w:tcPr>
+            <w:tcW w:w="4245" w:type="dxa"/>
+          </w:tcPr>
+          <w:p>
+            <w:pPr>
+              <w:rPr>
+                <w:rFonts w:ascii="Calibri" w:eastAsia="Calibri" w:hAnsi="Calibri" w:cs="Calibri"/>
+              </w:rPr>
+            </w:pPr>
+            <w:r>
+              <w:rPr>
+                <w:rFonts w:ascii="Calibri" w:eastAsia="Calibri" w:hAnsi="Calibri" w:cs="Calibri"/>
+              </w:rPr>
+              <w:t>Tasca 6</w:t>
+            </w:r>
+          </w:p>
+        </w:tc>
+        <w:tc>
+          <w:tcPr>
+            <w:tcW w:w="4245" w:type="dxa"/>
+          </w:tcPr>
+          <w:p>
+            <w:pPr>
+              <w:rPr>
+                <w:rFonts w:ascii="Calibri" w:eastAsia="Calibri" w:hAnsi="Calibri" w:cs="Calibri"/>
+              </w:rPr>
+            </w:pPr>
+            <w:r>
+              <w:rPr>
+                <w:rFonts w:ascii="Calibri" w:eastAsia="Calibri" w:hAnsi="Calibri" w:cs="Calibri"/>
+              </w:rPr>
+              <w:t>Creació de missatges de derrota/victòria</w:t>
+            </w:r>
+          </w:p>
+          <w:p>
+            <w:pPr>
+              <w:rPr>
+                <w:rFonts w:ascii="Calibri" w:eastAsia="Calibri" w:hAnsi="Calibri" w:cs="Calibri"/>
+              </w:rPr>
+            </w:pPr>
+          </w:p>
+        </w:tc>
+      </w:tr>
+      <w:tr>
+        <w:trPr>
+          <w:trHeight w:val="300"/>
+        </w:trPr>
+        <w:tc>
+          <w:tcPr>
+            <w:tcW w:w="4245" w:type="dxa"/>
+          </w:tcPr>
+          <w:p>
+            <w:pPr>
+              <w:rPr>
+                <w:rFonts w:ascii="Calibri" w:eastAsia="Calibri" w:hAnsi="Calibri" w:cs="Calibri"/>
+              </w:rPr>
+            </w:pPr>
+            <w:r>
+              <w:rPr>
+                <w:rFonts w:ascii="Calibri" w:eastAsia="Calibri" w:hAnsi="Calibri" w:cs="Calibri"/>
+              </w:rPr>
+              <w:t>Tasca 7</w:t>
+            </w:r>
+          </w:p>
+        </w:tc>
+        <w:tc>
+          <w:tcPr>
+            <w:tcW w:w="4245" w:type="dxa"/>
+          </w:tcPr>
+          <w:p>
+            <w:pPr>
+              <w:rPr>
+                <w:rFonts w:ascii="Calibri" w:eastAsia="Calibri" w:hAnsi="Calibri" w:cs="Calibri"/>
+              </w:rPr>
+            </w:pPr>
+            <w:r>
+              <w:rPr>
+                <w:rFonts w:ascii="Calibri" w:eastAsia="Calibri" w:hAnsi="Calibri" w:cs="Calibri"/>
+              </w:rPr>
+              <w:t>Implementació d’un control per no girar més de dues cartes alhora</w:t>
+            </w:r>
+          </w:p>
+        </w:tc>
+      </w:tr>
+      <w:tr>
+        <w:trPr>
+          <w:trHeight w:val="300"/>
+        </w:trPr>
+        <w:tc>
+          <w:tcPr>
+            <w:tcW w:w="4245" w:type="dxa"/>
+          </w:tcPr>
+          <w:p>
+            <w:pPr>
+              <w:rPr>
+                <w:rFonts w:ascii="Calibri" w:eastAsia="Calibri" w:hAnsi="Calibri" w:cs="Calibri"/>
+              </w:rPr>
+            </w:pPr>
+            <w:r>
+              <w:rPr>
+                <w:rFonts w:ascii="Calibri" w:eastAsia="Calibri" w:hAnsi="Calibri" w:cs="Calibri"/>
+              </w:rPr>
+              <w:t>Tasca 8</w:t>
+            </w:r>
+          </w:p>
+        </w:tc>
+        <w:tc>
+          <w:tcPr>
+            <w:tcW w:w="4245" w:type="dxa"/>
+          </w:tcPr>
+          <w:p>
+            <w:pPr>
+              <w:rPr>
+                <w:rFonts w:ascii="Calibri" w:eastAsia="Calibri" w:hAnsi="Calibri" w:cs="Calibri"/>
+              </w:rPr>
+            </w:pPr>
+            <w:r>
+              <w:rPr>
+                <w:rFonts w:ascii="Calibri" w:eastAsia="Calibri" w:hAnsi="Calibri" w:cs="Calibri"/>
+              </w:rPr>
+              <w:t>Millora de “</w:t>
+            </w:r>
+            <w:proofErr w:type="spellStart"/>
+            <w:r>
+              <w:rPr>
+                <w:rFonts w:ascii="Calibri" w:eastAsia="Calibri" w:hAnsi="Calibri" w:cs="Calibri"/>
+              </w:rPr>
+              <w:t>user</w:t>
+            </w:r>
+            <w:proofErr w:type="spellEnd"/>
+            <w:r>
+              <w:rPr>
+                <w:rFonts w:ascii="Calibri" w:eastAsia="Calibri" w:hAnsi="Calibri" w:cs="Calibri"/>
+              </w:rPr>
+              <w:t xml:space="preserve"> </w:t>
+            </w:r>
+            <w:proofErr w:type="spellStart"/>
+            <w:r>
+              <w:rPr>
+                <w:rFonts w:ascii="Calibri" w:eastAsia="Calibri" w:hAnsi="Calibri" w:cs="Calibri"/>
+              </w:rPr>
+              <w:t>experience</w:t>
+            </w:r>
+            <w:proofErr w:type="spellEnd"/>
+            <w:r>
+              <w:rPr>
+                <w:rFonts w:ascii="Calibri" w:eastAsia="Calibri" w:hAnsi="Calibri" w:cs="Calibri"/>
+              </w:rPr>
+              <w:t>” al menú principal</w:t>
+            </w:r>
+          </w:p>
+        </w:tc>
+      </w:tr>
+    </w:tbl>
+    <w:p/>
+    <w:p/>
+    <w:p/>
+    <w:p/>
+    <w:p/>
+    <w:p/>
+    <w:p/>
+    <w:p/>
+    <w:p/>
+    <w:p/>
+    <w:p/>
+    <w:p>
+      <w:pPr>
+        <w:rPr>
+          <w:rFonts w:ascii="Calibri" w:eastAsia="Calibri" w:hAnsi="Calibri" w:cs="Calibri"/>
+          <w:b/>
+          <w:bCs/>
+          <w:sz w:val="28"/>
+          <w:szCs w:val="28"/>
+        </w:rPr>
+      </w:pPr>
+      <w:r>
+        <w:rPr>
+          <w:rFonts w:ascii="Calibri" w:eastAsia="Calibri" w:hAnsi="Calibri" w:cs="Calibri"/>
+          <w:b/>
+          <w:bCs/>
+        </w:rPr>
+        <w:t>EVIDÈNCIES</w:t>
+      </w:r>
+    </w:p>
+    <w:p>
+      <w:pPr>
+        <w:rPr>
+          <w:rFonts w:ascii="Calibri" w:eastAsia="Calibri" w:hAnsi="Calibri" w:cs="Calibri"/>
+        </w:rPr>
+      </w:pPr>
+      <w:r>
+        <w:rPr>
+          <w:rFonts w:ascii="Calibri" w:hAnsi="Calibri" w:cs="Calibri"/>
+          <w:b/>
+          <w:bCs/>
+        </w:rPr>
+        <w:t>Tasca 1</w:t>
+      </w:r>
+      <w:r>
+        <w:rPr>
+          <w:rFonts w:ascii="Calibri" w:hAnsi="Calibri" w:cs="Calibri"/>
+        </w:rPr>
+        <w:t xml:space="preserve">: </w:t>
+      </w:r>
+      <w:r>
+        <w:rPr>
+          <w:rFonts w:ascii="Calibri" w:eastAsia="Calibri" w:hAnsi="Calibri" w:cs="Calibri"/>
+        </w:rPr>
+        <w:t>Millora visual del menú principal</w:t>
+      </w:r>
+    </w:p>
+    <w:p>
+      <w:r>
+        <w:drawing>
+          <wp:anchor distT="0" distB="0" distL="114300" distR="114300" simplePos="0" relativeHeight="251672590" behindDoc="1" locked="0" layoutInCell="1" allowOverlap="1" wp14:anchorId="699BBDC7" wp14:editId="3CAE929F">
+            <wp:simplePos x="0" y="0"/>
+            <wp:positionH relativeFrom="column">
+              <wp:posOffset>-173355</wp:posOffset>
+            </wp:positionH>
+            <wp:positionV relativeFrom="paragraph">
+              <wp:posOffset>4991735</wp:posOffset>
+            </wp:positionV>
+            <wp:extent cx="4815840" cy="2776017"/>
+            <wp:effectExtent l="0" t="0" r="3810" b="5715"/>
+            <wp:wrapNone/>
+            <wp:docPr id="1729321057" name="Imagen 1" descr="Texto&#10;&#10;Descripción generada automáticamente"/>
+            <wp:cNvGraphicFramePr>
+              <a:graphicFrameLocks xmlns:a="http://schemas.openxmlformats.org/drawingml/2006/main" noChangeAspect="1"/>
+            </wp:cNvGraphicFramePr>
+            <a:graphic xmlns:a="http://schemas.openxmlformats.org/drawingml/2006/main">
+              <a:graphicData uri="http://schemas.openxmlformats.org/drawingml/2006/picture">
+                <pic:pic xmlns:pic="http://schemas.openxmlformats.org/drawingml/2006/picture">
+                  <pic:nvPicPr>
+                    <pic:cNvPr id="1729321057" name="Imagen 1" descr="Texto&#10;&#10;Descripción generada automáticamente"/>
+                    <pic:cNvPicPr/>
+                  </pic:nvPicPr>
+                  <pic:blipFill>
+                    <a:blip r:embed="rId35">
+                      <a:extLst>
+                        <a:ext uri="{28A0092B-C50C-407E-A947-70E740481C1C}">
+                          <a14:useLocalDpi xmlns:a14="http://schemas.microsoft.com/office/drawing/2010/main" val="0"/>
+                        </a:ext>
+                      </a:extLst>
+                    </a:blip>
+                    <a:stretch>
+                      <a:fillRect/>
+                    </a:stretch>
+                  </pic:blipFill>
+                  <pic:spPr>
+                    <a:xfrm>
+                      <a:off x="0" y="0"/>
+                      <a:ext cx="4825855" cy="2781790"/>
+                    </a:xfrm>
+                    <a:prstGeom prst="rect">
+                      <a:avLst/>
+                    </a:prstGeom>
+                  </pic:spPr>
+                </pic:pic>
+              </a:graphicData>
+            </a:graphic>
+            <wp14:sizeRelH relativeFrom="margin">
+              <wp14:pctWidth>0</wp14:pctWidth>
+            </wp14:sizeRelH>
+            <wp14:sizeRelV relativeFrom="margin">
+              <wp14:pctHeight>0</wp14:pctHeight>
+            </wp14:sizeRelV>
+          </wp:anchor>
+        </w:drawing>
+      </w:r>
+      <w:r>
+        <w:rPr>
+          <w:noProof/>
+        </w:rPr>
+        <w:drawing>
+          <wp:anchor distT="0" distB="0" distL="114300" distR="114300" simplePos="0" relativeHeight="251670542" behindDoc="1" locked="0" layoutInCell="1" allowOverlap="1" wp14:anchorId="170D22F0" wp14:editId="5EE4E709">
+            <wp:simplePos x="0" y="0"/>
+            <wp:positionH relativeFrom="margin">
+              <wp:posOffset>-173355</wp:posOffset>
+            </wp:positionH>
+            <wp:positionV relativeFrom="paragraph">
+              <wp:posOffset>76835</wp:posOffset>
+            </wp:positionV>
+            <wp:extent cx="5118246" cy="2432732"/>
+            <wp:effectExtent l="0" t="0" r="6350" b="5715"/>
+            <wp:wrapNone/>
+            <wp:docPr id="1218359001" name="Imagen 1"/>
+            <wp:cNvGraphicFramePr>
+              <a:graphicFrameLocks xmlns:a="http://schemas.openxmlformats.org/drawingml/2006/main" noChangeAspect="1"/>
+            </wp:cNvGraphicFramePr>
+            <a:graphic xmlns:a="http://schemas.openxmlformats.org/drawingml/2006/main">
+              <a:graphicData uri="http://schemas.openxmlformats.org/drawingml/2006/picture">
+                <pic:pic xmlns:pic="http://schemas.openxmlformats.org/drawingml/2006/picture">
+                  <pic:nvPicPr>
+                    <pic:cNvPr id="1218359001" name=""/>
+                    <pic:cNvPicPr/>
+                  </pic:nvPicPr>
+                  <pic:blipFill>
+                    <a:blip r:embed="rId36" cstate="print">
+                      <a:extLst>
+                        <a:ext uri="{28A0092B-C50C-407E-A947-70E740481C1C}">
+                          <a14:useLocalDpi xmlns:a14="http://schemas.microsoft.com/office/drawing/2010/main" val="0"/>
+                        </a:ext>
+                      </a:extLst>
+                    </a:blip>
+                    <a:stretch>
+                      <a:fillRect/>
+                    </a:stretch>
+                  </pic:blipFill>
+                  <pic:spPr>
+                    <a:xfrm>
+                      <a:off x="0" y="0"/>
+                      <a:ext cx="5130850" cy="2438723"/>
+                    </a:xfrm>
+                    <a:prstGeom prst="rect">
+                      <a:avLst/>
+                    </a:prstGeom>
+                  </pic:spPr>
+                </pic:pic>
+              </a:graphicData>
+            </a:graphic>
+            <wp14:sizeRelH relativeFrom="margin">
+              <wp14:pctWidth>0</wp14:pctWidth>
+            </wp14:sizeRelH>
+            <wp14:sizeRelV relativeFrom="margin">
+              <wp14:pctHeight>0</wp14:pctHeight>
+            </wp14:sizeRelV>
+          </wp:anchor>
+        </w:drawing>
+      </w:r>
+    </w:p>
+    <w:p/>
+    <w:p/>
+    <w:p/>
+    <w:p/>
+    <w:p/>
+    <w:p/>
+    <w:p/>
+    <w:p/>
+    <w:p>
+      <w:r>
+        <w:drawing>
+          <wp:anchor distT="0" distB="0" distL="114300" distR="114300" simplePos="0" relativeHeight="251671566" behindDoc="1" locked="0" layoutInCell="1" allowOverlap="1" wp14:anchorId="21B64C63" wp14:editId="173ECA55">
+            <wp:simplePos x="0" y="0"/>
+            <wp:positionH relativeFrom="column">
+              <wp:posOffset>-173355</wp:posOffset>
+            </wp:positionH>
+            <wp:positionV relativeFrom="paragraph">
+              <wp:posOffset>57785</wp:posOffset>
+            </wp:positionV>
+            <wp:extent cx="4815840" cy="1701800"/>
+            <wp:effectExtent l="0" t="0" r="3810" b="0"/>
+            <wp:wrapNone/>
+            <wp:docPr id="1334367430" name="Imagen 1" descr="Texto&#10;&#10;Descripción generada automáticamente"/>
+            <wp:cNvGraphicFramePr>
+              <a:graphicFrameLocks xmlns:a="http://schemas.openxmlformats.org/drawingml/2006/main" noChangeAspect="1"/>
+            </wp:cNvGraphicFramePr>
+            <a:graphic xmlns:a="http://schemas.openxmlformats.org/drawingml/2006/main">
+              <a:graphicData uri="http://schemas.openxmlformats.org/drawingml/2006/picture">
+                <pic:pic xmlns:pic="http://schemas.openxmlformats.org/drawingml/2006/picture">
+                  <pic:nvPicPr>
+                    <pic:cNvPr id="1334367430" name="Imagen 1" descr="Texto&#10;&#10;Descripción generada automáticamente"/>
+                    <pic:cNvPicPr/>
+                  </pic:nvPicPr>
+                  <pic:blipFill>
+                    <a:blip r:embed="rId37" cstate="print">
+                      <a:extLst>
+                        <a:ext uri="{28A0092B-C50C-407E-A947-70E740481C1C}">
+                          <a14:useLocalDpi xmlns:a14="http://schemas.microsoft.com/office/drawing/2010/main" val="0"/>
+                        </a:ext>
+                      </a:extLst>
+                    </a:blip>
+                    <a:stretch>
+                      <a:fillRect/>
+                    </a:stretch>
+                  </pic:blipFill>
+                  <pic:spPr>
+                    <a:xfrm>
+                      <a:off x="0" y="0"/>
+                      <a:ext cx="4815840" cy="1701800"/>
+                    </a:xfrm>
+                    <a:prstGeom prst="rect">
+                      <a:avLst/>
+                    </a:prstGeom>
+                  </pic:spPr>
+                </pic:pic>
+              </a:graphicData>
+            </a:graphic>
+            <wp14:sizeRelH relativeFrom="margin">
+              <wp14:pctWidth>0</wp14:pctWidth>
+            </wp14:sizeRelH>
+            <wp14:sizeRelV relativeFrom="margin">
+              <wp14:pctHeight>0</wp14:pctHeight>
+            </wp14:sizeRelV>
+          </wp:anchor>
+        </w:drawing>
+      </w:r>
+    </w:p>
+    <w:p/>
+    <w:p/>
+    <w:p/>
+    <w:p/>
+    <w:p>
+      <w:pPr>
+        <w:jc w:val="right"/>
+      </w:pPr>
+    </w:p>
+    <w:p>
+      <w:pPr>
+        <w:jc w:val="right"/>
+      </w:pPr>
+    </w:p>
+    <w:p>
+      <w:pPr>
+        <w:jc w:val="right"/>
+      </w:pPr>
+    </w:p>
+    <w:p>
+      <w:pPr>
+        <w:jc w:val="right"/>
+      </w:pPr>
+    </w:p>
+    <w:p>
+      <w:pPr>
+        <w:jc w:val="right"/>
+      </w:pPr>
+    </w:p>
+    <w:p>
+      <w:pPr>
+        <w:jc w:val="right"/>
+      </w:pPr>
+    </w:p>
+    <w:p>
+      <w:pPr>
+        <w:jc w:val="right"/>
+      </w:pPr>
+    </w:p>
+    <w:p>
+      <w:pPr>
+        <w:jc w:val="right"/>
+      </w:pPr>
+    </w:p>
+    <w:p>
+      <w:pPr>
+        <w:jc w:val="right"/>
+      </w:pPr>
+    </w:p>
+    <w:p>
+      <w:pPr>
+        <w:jc w:val="right"/>
+      </w:pPr>
+    </w:p>
+    <w:p>
+      <w:pPr>
+        <w:jc w:val="right"/>
+      </w:pPr>
+    </w:p>
+    <w:p>
+      <w:pPr>
+        <w:rPr>
+          <w:rFonts w:ascii="Calibri" w:eastAsia="Calibri" w:hAnsi="Calibri" w:cs="Calibri"/>
+        </w:rPr>
+      </w:pPr>
+      <w:r>
+        <w:rPr>
+          <w:rFonts w:ascii="Calibri" w:hAnsi="Calibri" w:cs="Calibri"/>
+          <w:b/>
+          <w:bCs/>
+        </w:rPr>
+        <w:lastRenderedPageBreak/>
+        <w:t xml:space="preserve">Tasca </w:t>
+      </w:r>
+      <w:r>
+        <w:rPr>
+          <w:rFonts w:ascii="Calibri" w:hAnsi="Calibri" w:cs="Calibri"/>
+          <w:b/>
+          <w:bCs/>
+        </w:rPr>
+        <w:t>2</w:t>
+      </w:r>
+      <w:r>
+        <w:rPr>
+          <w:rFonts w:ascii="Calibri" w:hAnsi="Calibri" w:cs="Calibri"/>
+        </w:rPr>
+        <w:t xml:space="preserve">: </w:t>
+      </w:r>
+      <w:r>
+        <w:rPr>
+          <w:rFonts w:ascii="Calibri" w:eastAsia="Calibri" w:hAnsi="Calibri" w:cs="Calibri"/>
+        </w:rPr>
+        <w:t xml:space="preserve">Millora visual </w:t>
+      </w:r>
+      <w:r>
+        <w:rPr>
+          <w:rFonts w:ascii="Calibri" w:eastAsia="Calibri" w:hAnsi="Calibri" w:cs="Calibri"/>
+        </w:rPr>
+        <w:t>del marcador</w:t>
+      </w:r>
+    </w:p>
+    <w:p>
+      <w:pPr>
+        <w:rPr>
+          <w:rFonts w:ascii="Calibri" w:eastAsia="Calibri" w:hAnsi="Calibri" w:cs="Calibri"/>
+        </w:rPr>
+      </w:pPr>
+      <w:r>
+        <w:rPr>
+          <w:rFonts w:ascii="Calibri" w:eastAsia="Calibri" w:hAnsi="Calibri" w:cs="Calibri"/>
+        </w:rPr>
+        <w:drawing>
+          <wp:anchor distT="0" distB="0" distL="114300" distR="114300" simplePos="0" relativeHeight="251673614" behindDoc="1" locked="0" layoutInCell="1" allowOverlap="1" wp14:anchorId="78B9E3E8" wp14:editId="27AC5318">
+            <wp:simplePos x="0" y="0"/>
+            <wp:positionH relativeFrom="column">
+              <wp:posOffset>20955</wp:posOffset>
+            </wp:positionH>
+            <wp:positionV relativeFrom="paragraph">
+              <wp:posOffset>44450</wp:posOffset>
+            </wp:positionV>
+            <wp:extent cx="2686425" cy="1724266"/>
+            <wp:effectExtent l="19050" t="19050" r="19050" b="28575"/>
+            <wp:wrapNone/>
+            <wp:docPr id="204792636" name="Imagen 1" descr="Imagen que contiene Interfaz de usuario gráfica&#10;&#10;Descripción generada automáticamente"/>
+            <wp:cNvGraphicFramePr>
+              <a:graphicFrameLocks xmlns:a="http://schemas.openxmlformats.org/drawingml/2006/main" noChangeAspect="1"/>
+            </wp:cNvGraphicFramePr>
+            <a:graphic xmlns:a="http://schemas.openxmlformats.org/drawingml/2006/main">
+              <a:graphicData uri="http://schemas.openxmlformats.org/drawingml/2006/picture">
+                <pic:pic xmlns:pic="http://schemas.openxmlformats.org/drawingml/2006/picture">
+                  <pic:nvPicPr>
+                    <pic:cNvPr id="204792636" name="Imagen 1" descr="Imagen que contiene Interfaz de usuario gráfica&#10;&#10;Descripción generada automáticamente"/>
+                    <pic:cNvPicPr/>
+                  </pic:nvPicPr>
+                  <pic:blipFill>
+                    <a:blip r:embed="rId38">
+                      <a:extLst>
+                        <a:ext uri="{28A0092B-C50C-407E-A947-70E740481C1C}">
+                          <a14:useLocalDpi xmlns:a14="http://schemas.microsoft.com/office/drawing/2010/main" val="0"/>
+                        </a:ext>
+                      </a:extLst>
+                    </a:blip>
+                    <a:stretch>
+                      <a:fillRect/>
+                    </a:stretch>
+                  </pic:blipFill>
+                  <pic:spPr>
+                    <a:xfrm>
+                      <a:off x="0" y="0"/>
+                      <a:ext cx="2686425" cy="1724266"/>
+                    </a:xfrm>
+                    <a:prstGeom prst="rect">
+                      <a:avLst/>
+                    </a:prstGeom>
+                    <a:ln>
+                      <a:solidFill>
+                        <a:schemeClr val="tx1"/>
+                      </a:solidFill>
+                    </a:ln>
+                  </pic:spPr>
+                </pic:pic>
+              </a:graphicData>
+            </a:graphic>
+          </wp:anchor>
+        </w:drawing>
+      </w:r>
+    </w:p>
+    <w:p>
+      <w:pPr>
+        <w:rPr>
+          <w:rFonts w:ascii="Calibri" w:eastAsia="Calibri" w:hAnsi="Calibri" w:cs="Calibri"/>
+        </w:rPr>
+      </w:pPr>
+    </w:p>
+    <w:p/>
+    <w:p/>
+    <w:p/>
+    <w:p>
+      <w:r>
+        <w:drawing>
+          <wp:anchor distT="0" distB="0" distL="114300" distR="114300" simplePos="0" relativeHeight="251674638" behindDoc="1" locked="0" layoutInCell="1" allowOverlap="1" wp14:anchorId="2CB295D9" wp14:editId="79038629">
+            <wp:simplePos x="0" y="0"/>
+            <wp:positionH relativeFrom="column">
+              <wp:posOffset>9525</wp:posOffset>
+            </wp:positionH>
+            <wp:positionV relativeFrom="paragraph">
+              <wp:posOffset>314325</wp:posOffset>
+            </wp:positionV>
+            <wp:extent cx="3416300" cy="5158740"/>
+            <wp:effectExtent l="0" t="0" r="0" b="3810"/>
+            <wp:wrapNone/>
+            <wp:docPr id="19939277" name="Imagen 1" descr="Texto&#10;&#10;Descripción generada automáticamente"/>
+            <wp:cNvGraphicFramePr>
+              <a:graphicFrameLocks xmlns:a="http://schemas.openxmlformats.org/drawingml/2006/main" noChangeAspect="1"/>
+            </wp:cNvGraphicFramePr>
+            <a:graphic xmlns:a="http://schemas.openxmlformats.org/drawingml/2006/main">
+              <a:graphicData uri="http://schemas.openxmlformats.org/drawingml/2006/picture">
+                <pic:pic xmlns:pic="http://schemas.openxmlformats.org/drawingml/2006/picture">
+                  <pic:nvPicPr>
+                    <pic:cNvPr id="19939277" name="Imagen 1" descr="Texto&#10;&#10;Descripción generada automáticamente"/>
+                    <pic:cNvPicPr/>
+                  </pic:nvPicPr>
+                  <pic:blipFill>
+                    <a:blip r:embed="rId39">
+                      <a:extLst>
+                        <a:ext uri="{28A0092B-C50C-407E-A947-70E740481C1C}">
+                          <a14:useLocalDpi xmlns:a14="http://schemas.microsoft.com/office/drawing/2010/main" val="0"/>
+                        </a:ext>
+                      </a:extLst>
+                    </a:blip>
+                    <a:stretch>
+                      <a:fillRect/>
+                    </a:stretch>
+                  </pic:blipFill>
+                  <pic:spPr>
+                    <a:xfrm>
+                      <a:off x="0" y="0"/>
+                      <a:ext cx="3416300" cy="5158740"/>
+                    </a:xfrm>
+                    <a:prstGeom prst="rect">
+                      <a:avLst/>
+                    </a:prstGeom>
+                  </pic:spPr>
+                </pic:pic>
+              </a:graphicData>
+            </a:graphic>
+          </wp:anchor>
+        </w:drawing>
+      </w:r>
+    </w:p>
+    <w:p/>
+    <w:p/>
     <w:sectPr>
-      <w:headerReference w:type="default" r:id="rId35"/>
-      <w:footerReference w:type="default" r:id="rId36"/>
+      <w:headerReference w:type="default" r:id="rId40"/>
+      <w:footerReference w:type="default" r:id="rId41"/>
       <w:pgSz w:w="11906" w:h="16838"/>
       <w:pgMar w:top="1417" w:right="1701" w:bottom="1417" w:left="1701" w:header="708" w:footer="708" w:gutter="0"/>
       <w:cols w:space="708"/>
@@ -5500,7 +6923,7 @@
   <w:style w:type="paragraph" w:default="1" w:styleId="Normal">
     <w:name w:val="Normal"/>
     <w:qFormat/>
-    <w:rsid w:val="008D034D"/>
+    <w:rsid w:val="009B7ECF"/>
     <w:rPr>
       <w:lang w:val="ca-ES"/>
     </w:rPr>

</xml_diff>